<commit_message>
Actualizado para la entrega del TFM
</commit_message>
<xml_diff>
--- a/CALCULO PREDICTIVO DE CILINDROS ESPECIALES.docx
+++ b/CALCULO PREDICTIVO DE CILINDROS ESPECIALES.docx
@@ -1037,6 +1037,13 @@
       </w:pPr>
     </w:p>
     <w:p>
+      <w:pPr>
+        <w:pStyle w:val="Prrafodelista"/>
+        <w:numPr>
+          <w:ilvl w:val="0"/>
+          <w:numId w:val="1"/>
+        </w:numPr>
+      </w:pPr>
       <w:r>
         <w:t>EXPLORACION DE DATOS</w:t>
       </w:r>
@@ -1057,7 +1064,6 @@
     <w:p/>
     <w:p>
       <w:r>
-        <w:lastRenderedPageBreak/>
         <w:t>Lo primero vamos a analizar la distribución de los datos respecto al diámetro:</w:t>
       </w:r>
     </w:p>
@@ -1070,6 +1076,7 @@
           <w:noProof/>
           <w:lang w:eastAsia="es-ES"/>
         </w:rPr>
+        <w:lastRenderedPageBreak/>
         <w:drawing>
           <wp:inline distT="0" distB="0" distL="0" distR="0" wp14:anchorId="497531C4" wp14:editId="33F310E7">
             <wp:extent cx="3352800" cy="2207741"/>
@@ -1241,20 +1248,20 @@
     </w:p>
     <w:p>
       <w:r>
+        <w:t xml:space="preserve">Se puede apreciar que hay una relación clara, cuanto mayor es el diámetro mayor es el precio, por lo </w:t>
+      </w:r>
+      <w:proofErr w:type="gramStart"/>
+      <w:r>
+        <w:t>tanto</w:t>
+      </w:r>
+      <w:proofErr w:type="gramEnd"/>
+      <w:r>
+        <w:t xml:space="preserve"> vemos que los datos conseguidos tienen sentido.</w:t>
+      </w:r>
+    </w:p>
+    <w:p>
+      <w:r>
         <w:lastRenderedPageBreak/>
-        <w:t xml:space="preserve">Se puede apreciar que hay una relación clara, cuanto mayor es el diámetro mayor es el precio, por lo </w:t>
-      </w:r>
-      <w:proofErr w:type="gramStart"/>
-      <w:r>
-        <w:t>tanto</w:t>
-      </w:r>
-      <w:proofErr w:type="gramEnd"/>
-      <w:r>
-        <w:t xml:space="preserve"> vemos que los datos conseguidos tienen sentido.</w:t>
-      </w:r>
-    </w:p>
-    <w:p>
-      <w:r>
         <w:t xml:space="preserve">Por otra </w:t>
       </w:r>
       <w:proofErr w:type="gramStart"/>
@@ -1553,16 +1560,17 @@
     </w:p>
     <w:p/>
     <w:p/>
-    <w:p>
+    <w:p/>
+    <w:p>
+      <w:pPr>
+        <w:pStyle w:val="Prrafodelista"/>
+        <w:numPr>
+          <w:ilvl w:val="0"/>
+          <w:numId w:val="1"/>
+        </w:numPr>
+      </w:pPr>
       <w:r>
         <w:lastRenderedPageBreak/>
-        <w:t>LIMPIEZA DE DATOS</w:t>
-      </w:r>
-    </w:p>
-    <w:p/>
-    <w:p/>
-    <w:p>
-      <w:r>
         <w:t>PREPARACION DEL MODELO</w:t>
       </w:r>
     </w:p>
@@ -2059,40 +2067,47 @@
     </w:p>
     <w:p/>
     <w:p>
-      <w:r>
-        <w:t>CONCLUSIONES</w:t>
-      </w:r>
-    </w:p>
-    <w:p>
-      <w:r>
-        <w:t xml:space="preserve">La conclusión principal después de haber analizado los resultados es que para mejorar el modelo predictivo habría que añadir </w:t>
-      </w:r>
-      <w:proofErr w:type="spellStart"/>
-      <w:r>
-        <w:t>mas</w:t>
-      </w:r>
-      <w:proofErr w:type="spellEnd"/>
-      <w:r>
-        <w:t xml:space="preserve"> datos, ya que se puede apreciar </w:t>
-      </w:r>
-      <w:proofErr w:type="gramStart"/>
-      <w:r>
-        <w:t>que</w:t>
-      </w:r>
-      <w:proofErr w:type="gramEnd"/>
-      <w:r>
-        <w:t xml:space="preserve"> en los casos menos comunes, los cuales he mencionado anteriormente, el modelo no funciona correctamente. Esto es seguramente porque habrá </w:t>
-      </w:r>
-      <w:proofErr w:type="spellStart"/>
-      <w:r>
-        <w:t>overfitting</w:t>
-      </w:r>
-      <w:proofErr w:type="spellEnd"/>
-      <w:r>
-        <w:t>.</w:t>
-      </w:r>
+      <w:pPr>
+        <w:pStyle w:val="Prrafodelista"/>
+        <w:numPr>
+          <w:ilvl w:val="0"/>
+          <w:numId w:val="1"/>
+        </w:numPr>
+      </w:pPr>
       <w:bookmarkStart w:id="0" w:name="_GoBack"/>
       <w:bookmarkEnd w:id="0"/>
+      <w:r>
+        <w:t>CONCLUSIONES</w:t>
+      </w:r>
+    </w:p>
+    <w:p>
+      <w:r>
+        <w:t xml:space="preserve">La conclusión principal después de haber analizado los resultados es que para mejorar el modelo predictivo habría que añadir </w:t>
+      </w:r>
+      <w:proofErr w:type="spellStart"/>
+      <w:r>
+        <w:t>mas</w:t>
+      </w:r>
+      <w:proofErr w:type="spellEnd"/>
+      <w:r>
+        <w:t xml:space="preserve"> datos, ya que se puede apreciar </w:t>
+      </w:r>
+      <w:proofErr w:type="gramStart"/>
+      <w:r>
+        <w:t>que</w:t>
+      </w:r>
+      <w:proofErr w:type="gramEnd"/>
+      <w:r>
+        <w:t xml:space="preserve"> en los casos menos comunes, los cuales he mencionado anteriormente, el modelo no funciona correctamente. Esto es seguramente porque habrá </w:t>
+      </w:r>
+      <w:proofErr w:type="spellStart"/>
+      <w:r>
+        <w:t>overfitting</w:t>
+      </w:r>
+      <w:proofErr w:type="spellEnd"/>
+      <w:r>
+        <w:t>.</w:t>
+      </w:r>
     </w:p>
     <w:p/>
     <w:p/>

</xml_diff>